<commit_message>
opdateret link til handout i opgaveformulering
</commit_message>
<xml_diff>
--- a/opgaveformuleringer/DieCup1.docx
+++ b/opgaveformuleringer/DieCup1.docx
@@ -1,6 +1,6 @@
 
 <file path=word/document.xml><?xml version="1.0" encoding="utf-8"?>
-<w:document xmlns:wpc="http://schemas.microsoft.com/office/word/2010/wordprocessingCanvas" xmlns:cx="http://schemas.microsoft.com/office/drawing/2014/chartex" xmlns:cx1="http://schemas.microsoft.com/office/drawing/2015/9/8/chartex" xmlns:mc="http://schemas.openxmlformats.org/markup-compatibility/2006" xmlns:o="urn:schemas-microsoft-com:office:office" xmlns:r="http://schemas.openxmlformats.org/officeDocument/2006/relationships" xmlns:m="http://schemas.openxmlformats.org/officeDocument/2006/math" xmlns:v="urn:schemas-microsoft-com:vml" xmlns:wp14="http://schemas.microsoft.com/office/word/2010/wordprocessingDrawing" xmlns:wp="http://schemas.openxmlformats.org/drawingml/2006/wordprocessingDrawing" xmlns:w10="urn:schemas-microsoft-com:office:word" xmlns:w="http://schemas.openxmlformats.org/wordprocessingml/2006/main" xmlns:w14="http://schemas.microsoft.com/office/word/2010/wordml" xmlns:w15="http://schemas.microsoft.com/office/word/2012/wordml" xmlns:w16se="http://schemas.microsoft.com/office/word/2015/wordml/symex" xmlns:wpg="http://schemas.microsoft.com/office/word/2010/wordprocessingGroup" xmlns:wpi="http://schemas.microsoft.com/office/word/2010/wordprocessingInk" xmlns:wne="http://schemas.microsoft.com/office/word/2006/wordml" xmlns:wps="http://schemas.microsoft.com/office/word/2010/wordprocessingShape" mc:Ignorable="w14 w15 w16se wp14">
+<w:document xmlns:wpc="http://schemas.microsoft.com/office/word/2010/wordprocessingCanvas" xmlns:cx="http://schemas.microsoft.com/office/drawing/2014/chartex" xmlns:cx1="http://schemas.microsoft.com/office/drawing/2015/9/8/chartex" xmlns:cx2="http://schemas.microsoft.com/office/drawing/2015/10/21/chartex" xmlns:cx3="http://schemas.microsoft.com/office/drawing/2016/5/9/chartex" xmlns:cx4="http://schemas.microsoft.com/office/drawing/2016/5/10/chartex" xmlns:cx5="http://schemas.microsoft.com/office/drawing/2016/5/11/chartex" xmlns:cx6="http://schemas.microsoft.com/office/drawing/2016/5/12/chartex" xmlns:cx7="http://schemas.microsoft.com/office/drawing/2016/5/13/chartex" xmlns:cx8="http://schemas.microsoft.com/office/drawing/2016/5/14/chartex" xmlns:mc="http://schemas.openxmlformats.org/markup-compatibility/2006" xmlns:aink="http://schemas.microsoft.com/office/drawing/2016/ink" xmlns:am3d="http://schemas.microsoft.com/office/drawing/2017/model3d" xmlns:o="urn:schemas-microsoft-com:office:office" xmlns:r="http://schemas.openxmlformats.org/officeDocument/2006/relationships" xmlns:m="http://schemas.openxmlformats.org/officeDocument/2006/math" xmlns:v="urn:schemas-microsoft-com:vml" xmlns:wp14="http://schemas.microsoft.com/office/word/2010/wordprocessingDrawing" xmlns:wp="http://schemas.openxmlformats.org/drawingml/2006/wordprocessingDrawing" xmlns:w10="urn:schemas-microsoft-com:office:word" xmlns:w="http://schemas.openxmlformats.org/wordprocessingml/2006/main" xmlns:w14="http://schemas.microsoft.com/office/word/2010/wordml" xmlns:w15="http://schemas.microsoft.com/office/word/2012/wordml" xmlns:w16cex="http://schemas.microsoft.com/office/word/2018/wordml/cex" xmlns:w16cid="http://schemas.microsoft.com/office/word/2016/wordml/cid" xmlns:w16="http://schemas.microsoft.com/office/word/2018/wordml" xmlns:w16sdtdh="http://schemas.microsoft.com/office/word/2020/wordml/sdtdatahash" xmlns:w16se="http://schemas.microsoft.com/office/word/2015/wordml/symex" xmlns:wpg="http://schemas.microsoft.com/office/word/2010/wordprocessingGroup" xmlns:wpi="http://schemas.microsoft.com/office/word/2010/wordprocessingInk" xmlns:wne="http://schemas.microsoft.com/office/word/2006/wordml" xmlns:wps="http://schemas.microsoft.com/office/word/2010/wordprocessingShape" mc:Ignorable="w14 w15 w16se w16cid w16 w16cex w16sdtdh wp14">
   <w:body>
     <w:p>
       <w:pPr>
@@ -67,8 +67,29 @@
           <w:szCs w:val="17"/>
           <w:lang w:eastAsia="da-DK"/>
         </w:rPr>
-        <w:t xml:space="preserve">I denne opgave tages udgangspunkt i BlueJ-projektet </w:t>
-      </w:r>
+        <w:t xml:space="preserve">I denne opgave tages udgangspunkt i </w:t>
+      </w:r>
+      <w:proofErr w:type="spellStart"/>
+      <w:r>
+        <w:rPr>
+          <w:rFonts w:ascii="Verdana" w:eastAsia="Times New Roman" w:hAnsi="Verdana" w:cs="Times New Roman"/>
+          <w:sz w:val="20"/>
+          <w:szCs w:val="17"/>
+          <w:lang w:eastAsia="da-DK"/>
+        </w:rPr>
+        <w:t>BlueJ</w:t>
+      </w:r>
+      <w:proofErr w:type="spellEnd"/>
+      <w:r>
+        <w:rPr>
+          <w:rFonts w:ascii="Verdana" w:eastAsia="Times New Roman" w:hAnsi="Verdana" w:cs="Times New Roman"/>
+          <w:sz w:val="20"/>
+          <w:szCs w:val="17"/>
+          <w:lang w:eastAsia="da-DK"/>
+        </w:rPr>
+        <w:t xml:space="preserve">-projektet </w:t>
+      </w:r>
+      <w:proofErr w:type="spellStart"/>
       <w:r>
         <w:rPr>
           <w:rFonts w:ascii="Verdana" w:eastAsia="Times New Roman" w:hAnsi="Verdana" w:cs="Times New Roman"/>
@@ -80,6 +101,7 @@
         </w:rPr>
         <w:t>DieCup</w:t>
       </w:r>
+      <w:proofErr w:type="spellEnd"/>
       <w:r>
         <w:rPr>
           <w:rFonts w:ascii="Verdana" w:eastAsia="Times New Roman" w:hAnsi="Verdana" w:cs="Times New Roman"/>
@@ -164,6 +186,7 @@
         </w:rPr>
         <w:t xml:space="preserve"> Ignorer </w:t>
       </w:r>
+      <w:proofErr w:type="spellStart"/>
       <w:r>
         <w:rPr>
           <w:rFonts w:ascii="Verdana" w:eastAsia="Times New Roman" w:hAnsi="Verdana" w:cs="Times New Roman"/>
@@ -175,6 +198,7 @@
         </w:rPr>
         <w:t>TestServer</w:t>
       </w:r>
+      <w:proofErr w:type="spellEnd"/>
       <w:r>
         <w:rPr>
           <w:rFonts w:ascii="Verdana" w:eastAsia="Times New Roman" w:hAnsi="Verdana" w:cs="Times New Roman"/>
@@ -273,6 +297,7 @@
         </w:rPr>
         <w:t xml:space="preserve"> og </w:t>
       </w:r>
+      <w:proofErr w:type="spellStart"/>
       <w:r>
         <w:rPr>
           <w:rFonts w:ascii="Verdana" w:eastAsia="Times New Roman" w:hAnsi="Verdana" w:cs="Times New Roman"/>
@@ -284,6 +309,7 @@
         </w:rPr>
         <w:t>getEyes</w:t>
       </w:r>
+      <w:proofErr w:type="spellEnd"/>
       <w:r>
         <w:rPr>
           <w:rFonts w:ascii="Verdana" w:eastAsia="Times New Roman" w:hAnsi="Verdana" w:cs="Times New Roman"/>
@@ -327,7 +353,27 @@
           <w:szCs w:val="17"/>
           <w:lang w:eastAsia="da-DK"/>
         </w:rPr>
-        <w:t xml:space="preserve"> at slå med termingen og at inspicere, hvor mange øjne terningen p.t. viser</w:t>
+        <w:t xml:space="preserve"> at slå med </w:t>
+      </w:r>
+      <w:proofErr w:type="spellStart"/>
+      <w:r>
+        <w:rPr>
+          <w:rFonts w:ascii="Verdana" w:eastAsia="Times New Roman" w:hAnsi="Verdana" w:cs="Times New Roman"/>
+          <w:sz w:val="20"/>
+          <w:szCs w:val="17"/>
+          <w:lang w:eastAsia="da-DK"/>
+        </w:rPr>
+        <w:t>termingen</w:t>
+      </w:r>
+      <w:proofErr w:type="spellEnd"/>
+      <w:r>
+        <w:rPr>
+          <w:rFonts w:ascii="Verdana" w:eastAsia="Times New Roman" w:hAnsi="Verdana" w:cs="Times New Roman"/>
+          <w:sz w:val="20"/>
+          <w:szCs w:val="17"/>
+          <w:lang w:eastAsia="da-DK"/>
+        </w:rPr>
+        <w:t xml:space="preserve"> og at inspicere, hvor mange øjne terningen p.t. viser</w:t>
       </w:r>
       <w:r>
         <w:rPr>
@@ -401,6 +447,7 @@
         </w:rPr>
         <w:t xml:space="preserve"> gange mellem hvert kast, dvs. at der er brug for en feltvariabel </w:t>
       </w:r>
+      <w:proofErr w:type="spellStart"/>
       <w:r>
         <w:rPr>
           <w:rFonts w:ascii="Verdana" w:eastAsia="Times New Roman" w:hAnsi="Verdana" w:cs="Times New Roman"/>
@@ -412,6 +459,7 @@
         </w:rPr>
         <w:t>eyes</w:t>
       </w:r>
+      <w:proofErr w:type="spellEnd"/>
       <w:r>
         <w:rPr>
           <w:rFonts w:ascii="Verdana" w:eastAsia="Times New Roman" w:hAnsi="Verdana" w:cs="Times New Roman"/>
@@ -462,7 +510,7 @@
           <w:lang w:eastAsia="da-DK"/>
         </w:rPr>
         <w:drawing>
-          <wp:inline distT="0" distB="0" distL="0" distR="0" wp14:anchorId="010DAA71" wp14:editId="04505612">
+          <wp:inline distT="0" distB="0" distL="0" distR="0" wp14:anchorId="7D50E1B3" wp14:editId="22EF9298">
             <wp:extent cx="1437418" cy="1152525"/>
             <wp:effectExtent l="0" t="0" r="0" b="0"/>
             <wp:docPr id="2" name="Picture 2"/>
@@ -538,6 +586,7 @@
         </w:rPr>
         <w:t xml:space="preserve"> og </w:t>
       </w:r>
+      <w:proofErr w:type="spellStart"/>
       <w:r>
         <w:rPr>
           <w:rFonts w:ascii="Verdana" w:eastAsia="Times New Roman" w:hAnsi="Verdana" w:cs="Times New Roman"/>
@@ -549,6 +598,7 @@
         </w:rPr>
         <w:t>getEyes</w:t>
       </w:r>
+      <w:proofErr w:type="spellEnd"/>
       <w:r>
         <w:rPr>
           <w:rFonts w:ascii="Verdana" w:eastAsia="Times New Roman" w:hAnsi="Verdana" w:cs="Times New Roman"/>
@@ -689,6 +739,7 @@
         </w:rPr>
         <w:t xml:space="preserve"> bruger vi klassen </w:t>
       </w:r>
+      <w:proofErr w:type="spellStart"/>
       <w:r>
         <w:rPr>
           <w:rFonts w:ascii="Verdana" w:eastAsia="Times New Roman" w:hAnsi="Verdana" w:cs="Times New Roman"/>
@@ -700,6 +751,7 @@
         </w:rPr>
         <w:t>Random</w:t>
       </w:r>
+      <w:proofErr w:type="spellEnd"/>
       <w:r>
         <w:rPr>
           <w:rFonts w:ascii="Verdana" w:eastAsia="Times New Roman" w:hAnsi="Verdana" w:cs="Times New Roman"/>
@@ -716,7 +768,27 @@
           <w:szCs w:val="17"/>
           <w:lang w:eastAsia="da-DK"/>
         </w:rPr>
-        <w:t>fra Java’s klassebibliotek.</w:t>
+        <w:t xml:space="preserve">fra </w:t>
+      </w:r>
+      <w:proofErr w:type="spellStart"/>
+      <w:r>
+        <w:rPr>
+          <w:rFonts w:ascii="Verdana" w:eastAsia="Times New Roman" w:hAnsi="Verdana" w:cs="Times New Roman"/>
+          <w:sz w:val="20"/>
+          <w:szCs w:val="17"/>
+          <w:lang w:eastAsia="da-DK"/>
+        </w:rPr>
+        <w:t>Java’s</w:t>
+      </w:r>
+      <w:proofErr w:type="spellEnd"/>
+      <w:r>
+        <w:rPr>
+          <w:rFonts w:ascii="Verdana" w:eastAsia="Times New Roman" w:hAnsi="Verdana" w:cs="Times New Roman"/>
+          <w:sz w:val="20"/>
+          <w:szCs w:val="17"/>
+          <w:lang w:eastAsia="da-DK"/>
+        </w:rPr>
+        <w:t xml:space="preserve"> klassebibliotek.</w:t>
       </w:r>
     </w:p>
     <w:p>
@@ -777,6 +849,7 @@
         </w:rPr>
         <w:t xml:space="preserve"> </w:t>
       </w:r>
+      <w:proofErr w:type="spellStart"/>
       <w:r>
         <w:rPr>
           <w:rFonts w:ascii="Verdana" w:eastAsia="Times New Roman" w:hAnsi="Verdana" w:cs="Times New Roman"/>
@@ -788,6 +861,7 @@
         </w:rPr>
         <w:t>Random</w:t>
       </w:r>
+      <w:proofErr w:type="spellEnd"/>
       <w:r>
         <w:rPr>
           <w:rFonts w:ascii="Verdana" w:eastAsia="Times New Roman" w:hAnsi="Verdana" w:cs="Times New Roman"/>
@@ -839,7 +913,31 @@
           <w:szCs w:val="17"/>
           <w:lang w:eastAsia="da-DK"/>
         </w:rPr>
-        <w:t>import java.util.Random;</w:t>
+        <w:t xml:space="preserve">import </w:t>
+      </w:r>
+      <w:proofErr w:type="spellStart"/>
+      <w:r>
+        <w:rPr>
+          <w:rFonts w:ascii="Verdana" w:eastAsia="Times New Roman" w:hAnsi="Verdana" w:cs="Times New Roman"/>
+          <w:b/>
+          <w:i/>
+          <w:sz w:val="20"/>
+          <w:szCs w:val="17"/>
+          <w:lang w:eastAsia="da-DK"/>
+        </w:rPr>
+        <w:t>java.util.Random</w:t>
+      </w:r>
+      <w:proofErr w:type="spellEnd"/>
+      <w:r>
+        <w:rPr>
+          <w:rFonts w:ascii="Verdana" w:eastAsia="Times New Roman" w:hAnsi="Verdana" w:cs="Times New Roman"/>
+          <w:b/>
+          <w:i/>
+          <w:sz w:val="20"/>
+          <w:szCs w:val="17"/>
+          <w:lang w:eastAsia="da-DK"/>
+        </w:rPr>
+        <w:t>;</w:t>
       </w:r>
     </w:p>
     <w:p>
@@ -862,6 +960,7 @@
         </w:rPr>
         <w:t xml:space="preserve">Dette giver os adgang til at bruge </w:t>
       </w:r>
+      <w:proofErr w:type="spellStart"/>
       <w:r>
         <w:rPr>
           <w:rFonts w:ascii="Verdana" w:eastAsia="Times New Roman" w:hAnsi="Verdana" w:cs="Times New Roman"/>
@@ -873,6 +972,7 @@
         </w:rPr>
         <w:t>Random</w:t>
       </w:r>
+      <w:proofErr w:type="spellEnd"/>
       <w:r>
         <w:rPr>
           <w:rFonts w:ascii="Verdana" w:eastAsia="Times New Roman" w:hAnsi="Verdana" w:cs="Times New Roman"/>
@@ -939,6 +1039,7 @@
         </w:rPr>
         <w:t xml:space="preserve"> </w:t>
       </w:r>
+      <w:proofErr w:type="spellStart"/>
       <w:r>
         <w:rPr>
           <w:rFonts w:ascii="Verdana" w:eastAsia="Times New Roman" w:hAnsi="Verdana" w:cs="Times New Roman"/>
@@ -961,6 +1062,7 @@
         </w:rPr>
         <w:t>andom</w:t>
       </w:r>
+      <w:proofErr w:type="spellEnd"/>
       <w:r>
         <w:rPr>
           <w:rFonts w:ascii="Verdana" w:eastAsia="Times New Roman" w:hAnsi="Verdana" w:cs="Times New Roman"/>
@@ -970,6 +1072,7 @@
         </w:rPr>
         <w:t xml:space="preserve"> af type </w:t>
       </w:r>
+      <w:proofErr w:type="spellStart"/>
       <w:r>
         <w:rPr>
           <w:rFonts w:ascii="Verdana" w:eastAsia="Times New Roman" w:hAnsi="Verdana" w:cs="Times New Roman"/>
@@ -981,6 +1084,7 @@
         </w:rPr>
         <w:t>Random</w:t>
       </w:r>
+      <w:proofErr w:type="spellEnd"/>
       <w:r>
         <w:rPr>
           <w:rFonts w:ascii="Verdana" w:eastAsia="Times New Roman" w:hAnsi="Verdana" w:cs="Times New Roman"/>
@@ -990,6 +1094,7 @@
         </w:rPr>
         <w:t xml:space="preserve">, og initialiseret </w:t>
       </w:r>
+      <w:proofErr w:type="spellStart"/>
       <w:r>
         <w:rPr>
           <w:rFonts w:ascii="Verdana" w:eastAsia="Times New Roman" w:hAnsi="Verdana" w:cs="Times New Roman"/>
@@ -1012,6 +1117,7 @@
         </w:rPr>
         <w:t>andom</w:t>
       </w:r>
+      <w:proofErr w:type="spellEnd"/>
       <w:r>
         <w:rPr>
           <w:rFonts w:ascii="Verdana" w:eastAsia="Times New Roman" w:hAnsi="Verdana" w:cs="Times New Roman"/>
@@ -1065,6 +1171,7 @@
           <w:lang w:eastAsia="da-DK"/>
         </w:rPr>
       </w:pPr>
+      <w:proofErr w:type="spellStart"/>
       <w:r>
         <w:rPr>
           <w:rFonts w:ascii="Verdana" w:eastAsia="Times New Roman" w:hAnsi="Verdana" w:cs="Times New Roman"/>
@@ -1087,16 +1194,41 @@
         </w:rPr>
         <w:t>andom</w:t>
       </w:r>
-      <w:r>
-        <w:rPr>
-          <w:rFonts w:ascii="Verdana" w:eastAsia="Times New Roman" w:hAnsi="Verdana" w:cs="Times New Roman"/>
-          <w:b/>
-          <w:i/>
-          <w:sz w:val="20"/>
-          <w:szCs w:val="17"/>
-          <w:lang w:eastAsia="da-DK"/>
-        </w:rPr>
-        <w:t xml:space="preserve"> = new Random();</w:t>
+      <w:proofErr w:type="spellEnd"/>
+      <w:r>
+        <w:rPr>
+          <w:rFonts w:ascii="Verdana" w:eastAsia="Times New Roman" w:hAnsi="Verdana" w:cs="Times New Roman"/>
+          <w:b/>
+          <w:i/>
+          <w:sz w:val="20"/>
+          <w:szCs w:val="17"/>
+          <w:lang w:eastAsia="da-DK"/>
+        </w:rPr>
+        <w:t xml:space="preserve"> = new </w:t>
+      </w:r>
+      <w:proofErr w:type="spellStart"/>
+      <w:r>
+        <w:rPr>
+          <w:rFonts w:ascii="Verdana" w:eastAsia="Times New Roman" w:hAnsi="Verdana" w:cs="Times New Roman"/>
+          <w:b/>
+          <w:i/>
+          <w:sz w:val="20"/>
+          <w:szCs w:val="17"/>
+          <w:lang w:eastAsia="da-DK"/>
+        </w:rPr>
+        <w:t>Random</w:t>
+      </w:r>
+      <w:proofErr w:type="spellEnd"/>
+      <w:r>
+        <w:rPr>
+          <w:rFonts w:ascii="Verdana" w:eastAsia="Times New Roman" w:hAnsi="Verdana" w:cs="Times New Roman"/>
+          <w:b/>
+          <w:i/>
+          <w:sz w:val="20"/>
+          <w:szCs w:val="17"/>
+          <w:lang w:eastAsia="da-DK"/>
+        </w:rPr>
+        <w:t>();</w:t>
       </w:r>
     </w:p>
     <w:p>
@@ -1130,6 +1262,7 @@
         </w:rPr>
         <w:t xml:space="preserve"> </w:t>
       </w:r>
+      <w:proofErr w:type="spellStart"/>
       <w:r>
         <w:rPr>
           <w:rFonts w:ascii="Verdana" w:eastAsia="Times New Roman" w:hAnsi="Verdana" w:cs="Times New Roman"/>
@@ -1141,6 +1274,7 @@
         </w:rPr>
         <w:t>Random</w:t>
       </w:r>
+      <w:proofErr w:type="spellEnd"/>
       <w:r>
         <w:rPr>
           <w:rFonts w:ascii="Verdana" w:eastAsia="Times New Roman" w:hAnsi="Verdana" w:cs="Times New Roman"/>
@@ -1157,8 +1291,19 @@
           <w:szCs w:val="17"/>
           <w:lang w:eastAsia="da-DK"/>
         </w:rPr>
-        <w:t>, som bliver assignet</w:t>
-      </w:r>
+        <w:t xml:space="preserve">, som bliver </w:t>
+      </w:r>
+      <w:proofErr w:type="spellStart"/>
+      <w:r>
+        <w:rPr>
+          <w:rFonts w:ascii="Verdana" w:eastAsia="Times New Roman" w:hAnsi="Verdana" w:cs="Times New Roman"/>
+          <w:sz w:val="20"/>
+          <w:szCs w:val="17"/>
+          <w:lang w:eastAsia="da-DK"/>
+        </w:rPr>
+        <w:t>assignet</w:t>
+      </w:r>
+      <w:proofErr w:type="spellEnd"/>
       <w:r>
         <w:rPr>
           <w:rFonts w:ascii="Verdana" w:eastAsia="Times New Roman" w:hAnsi="Verdana" w:cs="Times New Roman"/>
@@ -1168,6 +1313,7 @@
         </w:rPr>
         <w:t xml:space="preserve"> til feltvariablen </w:t>
       </w:r>
+      <w:proofErr w:type="spellStart"/>
       <w:r>
         <w:rPr>
           <w:rFonts w:ascii="Verdana" w:eastAsia="Times New Roman" w:hAnsi="Verdana" w:cs="Times New Roman"/>
@@ -1179,6 +1325,7 @@
         </w:rPr>
         <w:t>random</w:t>
       </w:r>
+      <w:proofErr w:type="spellEnd"/>
       <w:r>
         <w:rPr>
           <w:rFonts w:ascii="Verdana" w:eastAsia="Times New Roman" w:hAnsi="Verdana" w:cs="Times New Roman"/>
@@ -1220,6 +1367,7 @@
           <w:lang w:eastAsia="da-DK"/>
         </w:rPr>
       </w:pPr>
+      <w:proofErr w:type="spellStart"/>
       <w:r>
         <w:rPr>
           <w:rFonts w:ascii="Verdana" w:eastAsia="Times New Roman" w:hAnsi="Verdana" w:cs="Times New Roman"/>
@@ -1231,6 +1379,7 @@
         </w:rPr>
         <w:t>Random</w:t>
       </w:r>
+      <w:proofErr w:type="spellEnd"/>
       <w:r>
         <w:rPr>
           <w:rFonts w:ascii="Verdana" w:eastAsia="Times New Roman" w:hAnsi="Verdana" w:cs="Times New Roman"/>
@@ -1318,16 +1467,101 @@
           <w:lang w:eastAsia="da-DK"/>
         </w:rPr>
       </w:pPr>
-      <w:r>
-        <w:rPr>
-          <w:rFonts w:ascii="Verdana" w:eastAsia="Times New Roman" w:hAnsi="Verdana" w:cs="Times New Roman"/>
-          <w:b/>
-          <w:i/>
-          <w:sz w:val="20"/>
-          <w:szCs w:val="17"/>
-          <w:lang w:eastAsia="da-DK"/>
-        </w:rPr>
-        <w:t>int nextInt(int bound)</w:t>
+      <w:proofErr w:type="spellStart"/>
+      <w:r>
+        <w:rPr>
+          <w:rFonts w:ascii="Verdana" w:eastAsia="Times New Roman" w:hAnsi="Verdana" w:cs="Times New Roman"/>
+          <w:b/>
+          <w:i/>
+          <w:sz w:val="20"/>
+          <w:szCs w:val="17"/>
+          <w:lang w:eastAsia="da-DK"/>
+        </w:rPr>
+        <w:t>int</w:t>
+      </w:r>
+      <w:proofErr w:type="spellEnd"/>
+      <w:r>
+        <w:rPr>
+          <w:rFonts w:ascii="Verdana" w:eastAsia="Times New Roman" w:hAnsi="Verdana" w:cs="Times New Roman"/>
+          <w:b/>
+          <w:i/>
+          <w:sz w:val="20"/>
+          <w:szCs w:val="17"/>
+          <w:lang w:eastAsia="da-DK"/>
+        </w:rPr>
+        <w:t xml:space="preserve"> </w:t>
+      </w:r>
+      <w:proofErr w:type="spellStart"/>
+      <w:r>
+        <w:rPr>
+          <w:rFonts w:ascii="Verdana" w:eastAsia="Times New Roman" w:hAnsi="Verdana" w:cs="Times New Roman"/>
+          <w:b/>
+          <w:i/>
+          <w:sz w:val="20"/>
+          <w:szCs w:val="17"/>
+          <w:lang w:eastAsia="da-DK"/>
+        </w:rPr>
+        <w:t>nextInt</w:t>
+      </w:r>
+      <w:proofErr w:type="spellEnd"/>
+      <w:r>
+        <w:rPr>
+          <w:rFonts w:ascii="Verdana" w:eastAsia="Times New Roman" w:hAnsi="Verdana" w:cs="Times New Roman"/>
+          <w:b/>
+          <w:i/>
+          <w:sz w:val="20"/>
+          <w:szCs w:val="17"/>
+          <w:lang w:eastAsia="da-DK"/>
+        </w:rPr>
+        <w:t>(</w:t>
+      </w:r>
+      <w:proofErr w:type="spellStart"/>
+      <w:r>
+        <w:rPr>
+          <w:rFonts w:ascii="Verdana" w:eastAsia="Times New Roman" w:hAnsi="Verdana" w:cs="Times New Roman"/>
+          <w:b/>
+          <w:i/>
+          <w:sz w:val="20"/>
+          <w:szCs w:val="17"/>
+          <w:lang w:eastAsia="da-DK"/>
+        </w:rPr>
+        <w:t>int</w:t>
+      </w:r>
+      <w:proofErr w:type="spellEnd"/>
+      <w:r>
+        <w:rPr>
+          <w:rFonts w:ascii="Verdana" w:eastAsia="Times New Roman" w:hAnsi="Verdana" w:cs="Times New Roman"/>
+          <w:b/>
+          <w:i/>
+          <w:sz w:val="20"/>
+          <w:szCs w:val="17"/>
+          <w:lang w:eastAsia="da-DK"/>
+        </w:rPr>
+        <w:t xml:space="preserve"> </w:t>
+      </w:r>
+      <w:proofErr w:type="spellStart"/>
+      <w:r>
+        <w:rPr>
+          <w:rFonts w:ascii="Verdana" w:eastAsia="Times New Roman" w:hAnsi="Verdana" w:cs="Times New Roman"/>
+          <w:b/>
+          <w:i/>
+          <w:sz w:val="20"/>
+          <w:szCs w:val="17"/>
+          <w:lang w:eastAsia="da-DK"/>
+        </w:rPr>
+        <w:t>bound</w:t>
+      </w:r>
+      <w:proofErr w:type="spellEnd"/>
+      <w:r>
+        <w:rPr>
+          <w:rFonts w:ascii="Verdana" w:eastAsia="Times New Roman" w:hAnsi="Verdana" w:cs="Times New Roman"/>
+          <w:b/>
+          <w:i/>
+          <w:sz w:val="20"/>
+          <w:szCs w:val="17"/>
+          <w:lang w:eastAsia="da-DK"/>
+        </w:rPr>
+        <w:t>)</w:t>
       </w:r>
     </w:p>
     <w:p>
@@ -1373,6 +1607,7 @@
           <w:lang w:eastAsia="da-DK"/>
         </w:rPr>
       </w:pPr>
+      <w:proofErr w:type="spellStart"/>
       <w:r>
         <w:rPr>
           <w:rFonts w:ascii="Verdana" w:eastAsia="Times New Roman" w:hAnsi="Verdana" w:cs="Times New Roman"/>
@@ -1404,7 +1639,19 @@
           <w:szCs w:val="17"/>
           <w:lang w:eastAsia="da-DK"/>
         </w:rPr>
-        <w:t>.nextInt(6) + 1</w:t>
+        <w:t>.nextInt</w:t>
+      </w:r>
+      <w:proofErr w:type="spellEnd"/>
+      <w:r>
+        <w:rPr>
+          <w:rFonts w:ascii="Verdana" w:eastAsia="Times New Roman" w:hAnsi="Verdana" w:cs="Times New Roman"/>
+          <w:b/>
+          <w:i/>
+          <w:sz w:val="20"/>
+          <w:szCs w:val="17"/>
+          <w:lang w:eastAsia="da-DK"/>
+        </w:rPr>
+        <w:t>(6) + 1</w:t>
       </w:r>
     </w:p>
     <w:p>
@@ -1515,6 +1762,7 @@
         </w:rPr>
         <w:t xml:space="preserve">Klassen </w:t>
       </w:r>
+      <w:proofErr w:type="spellStart"/>
       <w:r>
         <w:rPr>
           <w:rFonts w:ascii="Verdana" w:eastAsia="Times New Roman" w:hAnsi="Verdana" w:cs="Times New Roman"/>
@@ -1526,6 +1774,7 @@
         </w:rPr>
         <w:t>DieCup</w:t>
       </w:r>
+      <w:proofErr w:type="spellEnd"/>
       <w:r>
         <w:rPr>
           <w:rFonts w:ascii="Verdana" w:eastAsia="Times New Roman" w:hAnsi="Verdana" w:cs="Times New Roman"/>
@@ -1687,6 +1936,7 @@
         </w:rPr>
         <w:t xml:space="preserve"> og </w:t>
       </w:r>
+      <w:proofErr w:type="spellStart"/>
       <w:r>
         <w:rPr>
           <w:rFonts w:ascii="Verdana" w:eastAsia="Times New Roman" w:hAnsi="Verdana" w:cs="Times New Roman"/>
@@ -1698,6 +1948,7 @@
         </w:rPr>
         <w:t>getEyes</w:t>
       </w:r>
+      <w:proofErr w:type="spellEnd"/>
       <w:r>
         <w:rPr>
           <w:rFonts w:ascii="Verdana" w:eastAsia="Times New Roman" w:hAnsi="Verdana" w:cs="Times New Roman"/>
@@ -1772,7 +2023,7 @@
           <w:lang w:eastAsia="da-DK"/>
         </w:rPr>
         <w:drawing>
-          <wp:inline distT="0" distB="0" distL="0" distR="0" wp14:anchorId="4400F240" wp14:editId="735A5385">
+          <wp:inline distT="0" distB="0" distL="0" distR="0" wp14:anchorId="5BD78525" wp14:editId="761BB18F">
             <wp:extent cx="3719105" cy="1323975"/>
             <wp:effectExtent l="0" t="0" r="0" b="0"/>
             <wp:docPr id="1" name="Picture 1"/>
@@ -1828,6 +2079,7 @@
         </w:rPr>
         <w:t xml:space="preserve">Færdiggør </w:t>
       </w:r>
+      <w:proofErr w:type="spellStart"/>
       <w:r>
         <w:rPr>
           <w:rFonts w:ascii="Verdana" w:eastAsia="Times New Roman" w:hAnsi="Verdana" w:cs="Times New Roman"/>
@@ -1839,6 +2091,7 @@
         </w:rPr>
         <w:t>DieCup</w:t>
       </w:r>
+      <w:proofErr w:type="spellEnd"/>
       <w:r>
         <w:rPr>
           <w:rFonts w:ascii="Verdana" w:eastAsia="Times New Roman" w:hAnsi="Verdana" w:cs="Times New Roman"/>
@@ -1942,7 +2195,27 @@
           <w:szCs w:val="17"/>
           <w:lang w:eastAsia="da-DK"/>
         </w:rPr>
-        <w:t xml:space="preserve"> objekter assignes til henholdsvis </w:t>
+        <w:t xml:space="preserve"> objekter </w:t>
+      </w:r>
+      <w:proofErr w:type="spellStart"/>
+      <w:r>
+        <w:rPr>
+          <w:rFonts w:ascii="Verdana" w:eastAsia="Times New Roman" w:hAnsi="Verdana" w:cs="Times New Roman"/>
+          <w:sz w:val="20"/>
+          <w:szCs w:val="17"/>
+          <w:lang w:eastAsia="da-DK"/>
+        </w:rPr>
+        <w:t>assignes</w:t>
+      </w:r>
+      <w:proofErr w:type="spellEnd"/>
+      <w:r>
+        <w:rPr>
+          <w:rFonts w:ascii="Verdana" w:eastAsia="Times New Roman" w:hAnsi="Verdana" w:cs="Times New Roman"/>
+          <w:sz w:val="20"/>
+          <w:szCs w:val="17"/>
+          <w:lang w:eastAsia="da-DK"/>
+        </w:rPr>
+        <w:t xml:space="preserve"> til henholdsvis </w:t>
       </w:r>
       <w:r>
         <w:rPr>
@@ -2025,6 +2298,7 @@
         </w:rPr>
         <w:t xml:space="preserve"> og </w:t>
       </w:r>
+      <w:proofErr w:type="spellStart"/>
       <w:r>
         <w:rPr>
           <w:rFonts w:ascii="Verdana" w:eastAsia="Times New Roman" w:hAnsi="Verdana" w:cs="Times New Roman"/>
@@ -2036,6 +2310,7 @@
         </w:rPr>
         <w:t>getEyes</w:t>
       </w:r>
+      <w:proofErr w:type="spellEnd"/>
       <w:r>
         <w:rPr>
           <w:rFonts w:ascii="Verdana" w:eastAsia="Times New Roman" w:hAnsi="Verdana" w:cs="Times New Roman"/>
@@ -2064,8 +2339,29 @@
           <w:szCs w:val="17"/>
           <w:lang w:eastAsia="da-DK"/>
         </w:rPr>
-        <w:t xml:space="preserve">Under implementationen af </w:t>
-      </w:r>
+        <w:t xml:space="preserve">Under </w:t>
+      </w:r>
+      <w:proofErr w:type="spellStart"/>
+      <w:r>
+        <w:rPr>
+          <w:rFonts w:ascii="Verdana" w:eastAsia="Times New Roman" w:hAnsi="Verdana" w:cs="Times New Roman"/>
+          <w:sz w:val="20"/>
+          <w:szCs w:val="17"/>
+          <w:lang w:eastAsia="da-DK"/>
+        </w:rPr>
+        <w:t>implementationen</w:t>
+      </w:r>
+      <w:proofErr w:type="spellEnd"/>
+      <w:r>
+        <w:rPr>
+          <w:rFonts w:ascii="Verdana" w:eastAsia="Times New Roman" w:hAnsi="Verdana" w:cs="Times New Roman"/>
+          <w:sz w:val="20"/>
+          <w:szCs w:val="17"/>
+          <w:lang w:eastAsia="da-DK"/>
+        </w:rPr>
+        <w:t xml:space="preserve"> af </w:t>
+      </w:r>
+      <w:proofErr w:type="spellStart"/>
       <w:r>
         <w:rPr>
           <w:rFonts w:ascii="Verdana" w:eastAsia="Times New Roman" w:hAnsi="Verdana" w:cs="Times New Roman"/>
@@ -2077,6 +2373,7 @@
         </w:rPr>
         <w:t>DieCup</w:t>
       </w:r>
+      <w:proofErr w:type="spellEnd"/>
       <w:r>
         <w:rPr>
           <w:rFonts w:ascii="Verdana" w:eastAsia="Times New Roman" w:hAnsi="Verdana" w:cs="Times New Roman"/>
@@ -2192,6 +2489,7 @@
         </w:rPr>
         <w:t xml:space="preserve">Vi vil gerne have raflebægeret til at huske antallet af øjne i det højeste slag, der er slået. Dette kan gøres ved at introducere en ny feltvariabel </w:t>
       </w:r>
+      <w:proofErr w:type="spellStart"/>
       <w:r>
         <w:rPr>
           <w:rFonts w:ascii="Verdana" w:eastAsia="Times New Roman" w:hAnsi="Verdana" w:cs="Times New Roman"/>
@@ -2203,6 +2501,7 @@
         </w:rPr>
         <w:t>maxEyes</w:t>
       </w:r>
+      <w:proofErr w:type="spellEnd"/>
       <w:r>
         <w:rPr>
           <w:rFonts w:ascii="Verdana" w:eastAsia="Times New Roman" w:hAnsi="Verdana" w:cs="Times New Roman"/>
@@ -2280,6 +2579,7 @@
         </w:rPr>
         <w:t xml:space="preserve">, så </w:t>
       </w:r>
+      <w:proofErr w:type="spellStart"/>
       <w:r>
         <w:rPr>
           <w:rFonts w:ascii="Verdana" w:eastAsia="Times New Roman" w:hAnsi="Verdana" w:cs="Times New Roman"/>
@@ -2291,6 +2591,7 @@
         </w:rPr>
         <w:t>maxEyes</w:t>
       </w:r>
+      <w:proofErr w:type="spellEnd"/>
       <w:r>
         <w:rPr>
           <w:rFonts w:ascii="Verdana" w:eastAsia="Times New Roman" w:hAnsi="Verdana" w:cs="Times New Roman"/>
@@ -2300,6 +2601,7 @@
         </w:rPr>
         <w:t xml:space="preserve"> opdateres (når det er nødvendigt) og lav to nye metoder </w:t>
       </w:r>
+      <w:proofErr w:type="spellStart"/>
       <w:r>
         <w:rPr>
           <w:rFonts w:ascii="Verdana" w:eastAsia="Times New Roman" w:hAnsi="Verdana" w:cs="Times New Roman"/>
@@ -2311,6 +2613,7 @@
         </w:rPr>
         <w:t>getMaxEyes</w:t>
       </w:r>
+      <w:proofErr w:type="spellEnd"/>
       <w:r>
         <w:rPr>
           <w:rFonts w:ascii="Verdana" w:eastAsia="Times New Roman" w:hAnsi="Verdana" w:cs="Times New Roman"/>
@@ -2320,6 +2623,7 @@
         </w:rPr>
         <w:t xml:space="preserve"> og </w:t>
       </w:r>
+      <w:proofErr w:type="spellStart"/>
       <w:r>
         <w:rPr>
           <w:rFonts w:ascii="Verdana" w:eastAsia="Times New Roman" w:hAnsi="Verdana" w:cs="Times New Roman"/>
@@ -2331,6 +2635,7 @@
         </w:rPr>
         <w:t>resetMaxEyes</w:t>
       </w:r>
+      <w:proofErr w:type="spellEnd"/>
       <w:r>
         <w:rPr>
           <w:rFonts w:ascii="Verdana" w:eastAsia="Times New Roman" w:hAnsi="Verdana" w:cs="Times New Roman"/>
@@ -2403,6 +2708,7 @@
         </w:rPr>
         <w:t xml:space="preserve">aflæse og nulstille </w:t>
       </w:r>
+      <w:proofErr w:type="spellStart"/>
       <w:r>
         <w:rPr>
           <w:rFonts w:ascii="Verdana" w:eastAsia="Times New Roman" w:hAnsi="Verdana" w:cs="Times New Roman"/>
@@ -2414,6 +2720,7 @@
         </w:rPr>
         <w:t>maxEyes</w:t>
       </w:r>
+      <w:proofErr w:type="spellEnd"/>
       <w:r>
         <w:rPr>
           <w:rFonts w:ascii="Verdana" w:eastAsia="Times New Roman" w:hAnsi="Verdana" w:cs="Times New Roman"/>
@@ -2530,7 +2837,31 @@
           <w:spacing w:val="-2"/>
           <w:sz w:val="20"/>
         </w:rPr>
-        <w:t xml:space="preserve"> TestServer </w:t>
+        <w:t xml:space="preserve"> </w:t>
+      </w:r>
+      <w:proofErr w:type="spellStart"/>
+      <w:r>
+        <w:rPr>
+          <w:rFonts w:ascii="Verdana" w:eastAsia="Times New Roman" w:hAnsi="Verdana" w:cs="Arial"/>
+          <w:b/>
+          <w:i/>
+          <w:color w:val="000000" w:themeColor="text1"/>
+          <w:spacing w:val="-2"/>
+          <w:sz w:val="20"/>
+        </w:rPr>
+        <w:t>TestServer</w:t>
+      </w:r>
+      <w:proofErr w:type="spellEnd"/>
+      <w:r>
+        <w:rPr>
+          <w:rFonts w:ascii="Verdana" w:eastAsia="Times New Roman" w:hAnsi="Verdana" w:cs="Arial"/>
+          <w:b/>
+          <w:i/>
+          <w:color w:val="000000" w:themeColor="text1"/>
+          <w:spacing w:val="-2"/>
+          <w:sz w:val="20"/>
+        </w:rPr>
+        <w:t xml:space="preserve"> </w:t>
       </w:r>
       <w:r>
         <w:rPr>
@@ -2541,6 +2872,7 @@
         </w:rPr>
         <w:t xml:space="preserve">klassen med parameteren ”DC1”. Dette gøres ved at højreklikke på </w:t>
       </w:r>
+      <w:proofErr w:type="spellStart"/>
       <w:r>
         <w:rPr>
           <w:rFonts w:ascii="Verdana" w:eastAsia="Times New Roman" w:hAnsi="Verdana" w:cs="Arial"/>
@@ -2552,6 +2884,7 @@
         </w:rPr>
         <w:t>TestServer</w:t>
       </w:r>
+      <w:proofErr w:type="spellEnd"/>
       <w:r>
         <w:rPr>
           <w:rFonts w:ascii="Verdana" w:eastAsia="Times New Roman" w:hAnsi="Verdana" w:cs="Arial"/>
@@ -2597,7 +2930,27 @@
           <w:spacing w:val="-2"/>
           <w:sz w:val="20"/>
         </w:rPr>
-        <w:t>og indtaste ”DC1” i den dialogboks, der kommer op (husk anførelsestegnene).</w:t>
+        <w:t xml:space="preserve">og indtaste ”DC1” i den dialogboks, der kommer op (husk </w:t>
+      </w:r>
+      <w:proofErr w:type="spellStart"/>
+      <w:r>
+        <w:rPr>
+          <w:rFonts w:ascii="Verdana" w:eastAsia="Times New Roman" w:hAnsi="Verdana" w:cs="Arial"/>
+          <w:color w:val="000000" w:themeColor="text1"/>
+          <w:spacing w:val="-2"/>
+          <w:sz w:val="20"/>
+        </w:rPr>
+        <w:t>anførelsestegnene</w:t>
+      </w:r>
+      <w:proofErr w:type="spellEnd"/>
+      <w:r>
+        <w:rPr>
+          <w:rFonts w:ascii="Verdana" w:eastAsia="Times New Roman" w:hAnsi="Verdana" w:cs="Arial"/>
+          <w:color w:val="000000" w:themeColor="text1"/>
+          <w:spacing w:val="-2"/>
+          <w:sz w:val="20"/>
+        </w:rPr>
+        <w:t>).</w:t>
       </w:r>
       <w:r>
         <w:rPr>
@@ -2898,18 +3251,27 @@
           <w:szCs w:val="17"/>
           <w:lang w:eastAsia="da-DK"/>
         </w:rPr>
-        <w:t xml:space="preserve"> Skriv </w:t>
-      </w:r>
-      <w:bookmarkStart w:id="0" w:name="_GoBack"/>
-      <w:bookmarkEnd w:id="0"/>
-      <w:r>
-        <w:rPr>
-          <w:rFonts w:ascii="Verdana" w:eastAsia="Times New Roman" w:hAnsi="Verdana" w:cs="Times New Roman"/>
-          <w:sz w:val="20"/>
-          <w:szCs w:val="17"/>
-          <w:lang w:eastAsia="da-DK"/>
-        </w:rPr>
-        <w:t>ovenstående i det dokument, der er i BlueJ’s øverste venstre hjørne.</w:t>
+        <w:t xml:space="preserve"> Skriv ovenstående i det dokument, der er i </w:t>
+      </w:r>
+      <w:proofErr w:type="spellStart"/>
+      <w:r>
+        <w:rPr>
+          <w:rFonts w:ascii="Verdana" w:eastAsia="Times New Roman" w:hAnsi="Verdana" w:cs="Times New Roman"/>
+          <w:sz w:val="20"/>
+          <w:szCs w:val="17"/>
+          <w:lang w:eastAsia="da-DK"/>
+        </w:rPr>
+        <w:t>BlueJ’s</w:t>
+      </w:r>
+      <w:proofErr w:type="spellEnd"/>
+      <w:r>
+        <w:rPr>
+          <w:rFonts w:ascii="Verdana" w:eastAsia="Times New Roman" w:hAnsi="Verdana" w:cs="Times New Roman"/>
+          <w:sz w:val="20"/>
+          <w:szCs w:val="17"/>
+          <w:lang w:eastAsia="da-DK"/>
+        </w:rPr>
+        <w:t xml:space="preserve"> øverste venstre hjørne.</w:t>
       </w:r>
     </w:p>
     <w:p>
@@ -2982,6 +3344,7 @@
         </w:rPr>
         <w:t xml:space="preserve">metoden i </w:t>
       </w:r>
+      <w:proofErr w:type="spellStart"/>
       <w:r>
         <w:rPr>
           <w:rFonts w:ascii="Verdana" w:eastAsia="Times New Roman" w:hAnsi="Verdana" w:cs="Times New Roman"/>
@@ -2993,6 +3356,7 @@
         </w:rPr>
         <w:t>DieCup</w:t>
       </w:r>
+      <w:proofErr w:type="spellEnd"/>
       <w:r>
         <w:rPr>
           <w:rFonts w:ascii="Verdana" w:eastAsia="Times New Roman" w:hAnsi="Verdana" w:cs="Times New Roman"/>
@@ -3117,6 +3481,7 @@
         </w:rPr>
         <w:t xml:space="preserve">Implementer nedenstående metode i </w:t>
       </w:r>
+      <w:proofErr w:type="spellStart"/>
       <w:r>
         <w:rPr>
           <w:rFonts w:ascii="Verdana" w:eastAsia="Times New Roman" w:hAnsi="Verdana" w:cs="Times New Roman"/>
@@ -3128,6 +3493,7 @@
         </w:rPr>
         <w:t>DieCup</w:t>
       </w:r>
+      <w:proofErr w:type="spellEnd"/>
       <w:r>
         <w:rPr>
           <w:rFonts w:ascii="Verdana" w:eastAsia="Times New Roman" w:hAnsi="Verdana" w:cs="Times New Roman"/>
@@ -3137,6 +3503,7 @@
         </w:rPr>
         <w:t xml:space="preserve"> klassen. Metoden skal foretage </w:t>
       </w:r>
+      <w:proofErr w:type="spellStart"/>
       <w:r>
         <w:rPr>
           <w:rFonts w:ascii="Verdana" w:eastAsia="Times New Roman" w:hAnsi="Verdana" w:cs="Times New Roman"/>
@@ -3148,6 +3515,7 @@
         </w:rPr>
         <w:t>noOfRolls</w:t>
       </w:r>
+      <w:proofErr w:type="spellEnd"/>
       <w:r>
         <w:rPr>
           <w:rFonts w:ascii="Verdana" w:eastAsia="Times New Roman" w:hAnsi="Verdana" w:cs="Times New Roman"/>
@@ -3170,27 +3538,112 @@
           <w:lang w:eastAsia="da-DK"/>
         </w:rPr>
       </w:pPr>
-      <w:r>
-        <w:rPr>
-          <w:rFonts w:ascii="Verdana" w:eastAsia="Times New Roman" w:hAnsi="Verdana" w:cs="Times New Roman"/>
-          <w:b/>
-          <w:i/>
-          <w:sz w:val="20"/>
-          <w:szCs w:val="17"/>
-          <w:lang w:eastAsia="da-DK"/>
-        </w:rPr>
-        <w:t>void multi</w:t>
-      </w:r>
-      <w:r>
-        <w:rPr>
-          <w:rFonts w:ascii="Verdana" w:eastAsia="Times New Roman" w:hAnsi="Verdana" w:cs="Times New Roman"/>
-          <w:b/>
-          <w:i/>
-          <w:sz w:val="20"/>
-          <w:szCs w:val="17"/>
-          <w:lang w:eastAsia="da-DK"/>
-        </w:rPr>
-        <w:t>pleRolls(int noOfRolls)</w:t>
+      <w:proofErr w:type="spellStart"/>
+      <w:r>
+        <w:rPr>
+          <w:rFonts w:ascii="Verdana" w:eastAsia="Times New Roman" w:hAnsi="Verdana" w:cs="Times New Roman"/>
+          <w:b/>
+          <w:i/>
+          <w:sz w:val="20"/>
+          <w:szCs w:val="17"/>
+          <w:lang w:eastAsia="da-DK"/>
+        </w:rPr>
+        <w:t>void</w:t>
+      </w:r>
+      <w:proofErr w:type="spellEnd"/>
+      <w:r>
+        <w:rPr>
+          <w:rFonts w:ascii="Verdana" w:eastAsia="Times New Roman" w:hAnsi="Verdana" w:cs="Times New Roman"/>
+          <w:b/>
+          <w:i/>
+          <w:sz w:val="20"/>
+          <w:szCs w:val="17"/>
+          <w:lang w:eastAsia="da-DK"/>
+        </w:rPr>
+        <w:t xml:space="preserve"> </w:t>
+      </w:r>
+      <w:proofErr w:type="spellStart"/>
+      <w:r>
+        <w:rPr>
+          <w:rFonts w:ascii="Verdana" w:eastAsia="Times New Roman" w:hAnsi="Verdana" w:cs="Times New Roman"/>
+          <w:b/>
+          <w:i/>
+          <w:sz w:val="20"/>
+          <w:szCs w:val="17"/>
+          <w:lang w:eastAsia="da-DK"/>
+        </w:rPr>
+        <w:t>multi</w:t>
+      </w:r>
+      <w:r>
+        <w:rPr>
+          <w:rFonts w:ascii="Verdana" w:eastAsia="Times New Roman" w:hAnsi="Verdana" w:cs="Times New Roman"/>
+          <w:b/>
+          <w:i/>
+          <w:sz w:val="20"/>
+          <w:szCs w:val="17"/>
+          <w:lang w:eastAsia="da-DK"/>
+        </w:rPr>
+        <w:t>pleRolls</w:t>
+      </w:r>
+      <w:proofErr w:type="spellEnd"/>
+      <w:r>
+        <w:rPr>
+          <w:rFonts w:ascii="Verdana" w:eastAsia="Times New Roman" w:hAnsi="Verdana" w:cs="Times New Roman"/>
+          <w:b/>
+          <w:i/>
+          <w:sz w:val="20"/>
+          <w:szCs w:val="17"/>
+          <w:lang w:eastAsia="da-DK"/>
+        </w:rPr>
+        <w:t>(</w:t>
+      </w:r>
+      <w:proofErr w:type="spellStart"/>
+      <w:r>
+        <w:rPr>
+          <w:rFonts w:ascii="Verdana" w:eastAsia="Times New Roman" w:hAnsi="Verdana" w:cs="Times New Roman"/>
+          <w:b/>
+          <w:i/>
+          <w:sz w:val="20"/>
+          <w:szCs w:val="17"/>
+          <w:lang w:eastAsia="da-DK"/>
+        </w:rPr>
+        <w:t>int</w:t>
+      </w:r>
+      <w:proofErr w:type="spellEnd"/>
+      <w:r>
+        <w:rPr>
+          <w:rFonts w:ascii="Verdana" w:eastAsia="Times New Roman" w:hAnsi="Verdana" w:cs="Times New Roman"/>
+          <w:b/>
+          <w:i/>
+          <w:sz w:val="20"/>
+          <w:szCs w:val="17"/>
+          <w:lang w:eastAsia="da-DK"/>
+        </w:rPr>
+        <w:t xml:space="preserve"> </w:t>
+      </w:r>
+      <w:proofErr w:type="spellStart"/>
+      <w:r>
+        <w:rPr>
+          <w:rFonts w:ascii="Verdana" w:eastAsia="Times New Roman" w:hAnsi="Verdana" w:cs="Times New Roman"/>
+          <w:b/>
+          <w:i/>
+          <w:sz w:val="20"/>
+          <w:szCs w:val="17"/>
+          <w:lang w:eastAsia="da-DK"/>
+        </w:rPr>
+        <w:t>noOfRolls</w:t>
+      </w:r>
+      <w:proofErr w:type="spellEnd"/>
+      <w:r>
+        <w:rPr>
+          <w:rFonts w:ascii="Verdana" w:eastAsia="Times New Roman" w:hAnsi="Verdana" w:cs="Times New Roman"/>
+          <w:b/>
+          <w:i/>
+          <w:sz w:val="20"/>
+          <w:szCs w:val="17"/>
+          <w:lang w:eastAsia="da-DK"/>
+        </w:rPr>
+        <w:t>)</w:t>
       </w:r>
     </w:p>
     <w:p>
@@ -3213,6 +3666,7 @@
         </w:rPr>
         <w:t xml:space="preserve">I kan udskrive på terminalen ved hjælp af </w:t>
       </w:r>
+      <w:proofErr w:type="spellStart"/>
       <w:r>
         <w:rPr>
           <w:rFonts w:ascii="Verdana" w:eastAsia="Times New Roman" w:hAnsi="Verdana" w:cs="Times New Roman"/>
@@ -3224,6 +3678,7 @@
         </w:rPr>
         <w:t>System.out.println</w:t>
       </w:r>
+      <w:proofErr w:type="spellEnd"/>
       <w:r>
         <w:rPr>
           <w:rFonts w:ascii="Verdana" w:eastAsia="Times New Roman" w:hAnsi="Verdana" w:cs="Times New Roman"/>
@@ -3233,6 +3688,7 @@
         </w:rPr>
         <w:t xml:space="preserve"> metoden, der blev beskrevet i en af forelæsningerne. Til sidst udskrives det gennemsnitlige antal øjne i de foretagne kast, således at terminalen får et udseende, der svarer til nedenstående, hvor </w:t>
       </w:r>
+      <w:proofErr w:type="spellStart"/>
       <w:r>
         <w:rPr>
           <w:rFonts w:ascii="Verdana" w:eastAsia="Times New Roman" w:hAnsi="Verdana" w:cs="Times New Roman"/>
@@ -3244,6 +3700,7 @@
         </w:rPr>
         <w:t>noOfRolls</w:t>
       </w:r>
+      <w:proofErr w:type="spellEnd"/>
       <w:r>
         <w:rPr>
           <w:rFonts w:ascii="Verdana" w:eastAsia="Times New Roman" w:hAnsi="Verdana" w:cs="Times New Roman"/>
@@ -3548,7 +4005,27 @@
           <w:szCs w:val="17"/>
           <w:lang w:eastAsia="da-DK"/>
         </w:rPr>
-        <w:t xml:space="preserve"> ned til nærmeste heltal, dvs. at 36/5 evalurer til </w:t>
+        <w:t xml:space="preserve"> ned til nærmeste heltal, dvs. at 36/5 </w:t>
+      </w:r>
+      <w:proofErr w:type="spellStart"/>
+      <w:r>
+        <w:rPr>
+          <w:rFonts w:ascii="Verdana" w:eastAsia="Times New Roman" w:hAnsi="Verdana" w:cs="Times New Roman"/>
+          <w:sz w:val="20"/>
+          <w:szCs w:val="17"/>
+          <w:lang w:eastAsia="da-DK"/>
+        </w:rPr>
+        <w:t>evalurer</w:t>
+      </w:r>
+      <w:proofErr w:type="spellEnd"/>
+      <w:r>
+        <w:rPr>
+          <w:rFonts w:ascii="Verdana" w:eastAsia="Times New Roman" w:hAnsi="Verdana" w:cs="Times New Roman"/>
+          <w:sz w:val="20"/>
+          <w:szCs w:val="17"/>
+          <w:lang w:eastAsia="da-DK"/>
+        </w:rPr>
+        <w:t xml:space="preserve"> til </w:t>
       </w:r>
       <w:r>
         <w:rPr>
@@ -3625,6 +4102,7 @@
         </w:rPr>
         <w:t xml:space="preserve">Kald </w:t>
       </w:r>
+      <w:proofErr w:type="spellStart"/>
       <w:r>
         <w:rPr>
           <w:rFonts w:ascii="Verdana" w:eastAsia="Times New Roman" w:hAnsi="Verdana" w:cs="Times New Roman"/>
@@ -3647,6 +4125,7 @@
         </w:rPr>
         <w:t>pleRolls</w:t>
       </w:r>
+      <w:proofErr w:type="spellEnd"/>
       <w:r>
         <w:rPr>
           <w:rFonts w:ascii="Verdana" w:eastAsia="Times New Roman" w:hAnsi="Verdana" w:cs="Times New Roman"/>
@@ -3656,6 +4135,7 @@
         </w:rPr>
         <w:t xml:space="preserve"> et antal gange med </w:t>
       </w:r>
+      <w:proofErr w:type="spellStart"/>
       <w:r>
         <w:rPr>
           <w:rFonts w:ascii="Verdana" w:eastAsia="Times New Roman" w:hAnsi="Verdana" w:cs="Times New Roman"/>
@@ -3667,6 +4147,7 @@
         </w:rPr>
         <w:t>noOfRolls</w:t>
       </w:r>
+      <w:proofErr w:type="spellEnd"/>
       <w:r>
         <w:rPr>
           <w:rFonts w:ascii="Verdana" w:eastAsia="Times New Roman" w:hAnsi="Verdana" w:cs="Times New Roman"/>
@@ -3775,16 +4256,29 @@
         </w:rPr>
         <w:t xml:space="preserve"> </w:t>
       </w:r>
-      <w:r>
-        <w:rPr>
-          <w:rFonts w:ascii="Verdana" w:eastAsia="Times New Roman" w:hAnsi="Verdana" w:cs="Times New Roman"/>
-          <w:i/>
-          <w:sz w:val="20"/>
-          <w:szCs w:val="17"/>
-          <w:lang w:eastAsia="da-DK"/>
-        </w:rPr>
-        <w:t xml:space="preserve">Unlimited </w:t>
-      </w:r>
+      <w:proofErr w:type="spellStart"/>
+      <w:r>
+        <w:rPr>
+          <w:rFonts w:ascii="Verdana" w:eastAsia="Times New Roman" w:hAnsi="Verdana" w:cs="Times New Roman"/>
+          <w:i/>
+          <w:sz w:val="20"/>
+          <w:szCs w:val="17"/>
+          <w:lang w:eastAsia="da-DK"/>
+        </w:rPr>
+        <w:t>Unlimited</w:t>
+      </w:r>
+      <w:proofErr w:type="spellEnd"/>
+      <w:r>
+        <w:rPr>
+          <w:rFonts w:ascii="Verdana" w:eastAsia="Times New Roman" w:hAnsi="Verdana" w:cs="Times New Roman"/>
+          <w:i/>
+          <w:sz w:val="20"/>
+          <w:szCs w:val="17"/>
+          <w:lang w:eastAsia="da-DK"/>
+        </w:rPr>
+        <w:t xml:space="preserve"> </w:t>
+      </w:r>
+      <w:proofErr w:type="spellStart"/>
       <w:r>
         <w:rPr>
           <w:rFonts w:ascii="Verdana" w:eastAsia="Times New Roman" w:hAnsi="Verdana" w:cs="Times New Roman"/>
@@ -3805,6 +4299,7 @@
         </w:rPr>
         <w:t>uffering</w:t>
       </w:r>
+      <w:proofErr w:type="spellEnd"/>
       <w:r>
         <w:rPr>
           <w:rFonts w:ascii="Verdana" w:eastAsia="Times New Roman" w:hAnsi="Verdana" w:cs="Times New Roman"/>
@@ -3918,7 +4413,7 @@
 </file>
 
 <file path=word/endnotes.xml><?xml version="1.0" encoding="utf-8"?>
-<w:endnotes xmlns:wpc="http://schemas.microsoft.com/office/word/2010/wordprocessingCanvas" xmlns:cx="http://schemas.microsoft.com/office/drawing/2014/chartex" xmlns:cx1="http://schemas.microsoft.com/office/drawing/2015/9/8/chartex" xmlns:mc="http://schemas.openxmlformats.org/markup-compatibility/2006" xmlns:o="urn:schemas-microsoft-com:office:office" xmlns:r="http://schemas.openxmlformats.org/officeDocument/2006/relationships" xmlns:m="http://schemas.openxmlformats.org/officeDocument/2006/math" xmlns:v="urn:schemas-microsoft-com:vml" xmlns:wp14="http://schemas.microsoft.com/office/word/2010/wordprocessingDrawing" xmlns:wp="http://schemas.openxmlformats.org/drawingml/2006/wordprocessingDrawing" xmlns:w10="urn:schemas-microsoft-com:office:word" xmlns:w="http://schemas.openxmlformats.org/wordprocessingml/2006/main" xmlns:w14="http://schemas.microsoft.com/office/word/2010/wordml" xmlns:w15="http://schemas.microsoft.com/office/word/2012/wordml" xmlns:w16se="http://schemas.microsoft.com/office/word/2015/wordml/symex" xmlns:wpg="http://schemas.microsoft.com/office/word/2010/wordprocessingGroup" xmlns:wpi="http://schemas.microsoft.com/office/word/2010/wordprocessingInk" xmlns:wne="http://schemas.microsoft.com/office/word/2006/wordml" xmlns:wps="http://schemas.microsoft.com/office/word/2010/wordprocessingShape" mc:Ignorable="w14 w15 w16se wp14">
+<w:endnotes xmlns:wpc="http://schemas.microsoft.com/office/word/2010/wordprocessingCanvas" xmlns:cx="http://schemas.microsoft.com/office/drawing/2014/chartex" xmlns:cx1="http://schemas.microsoft.com/office/drawing/2015/9/8/chartex" xmlns:cx2="http://schemas.microsoft.com/office/drawing/2015/10/21/chartex" xmlns:cx3="http://schemas.microsoft.com/office/drawing/2016/5/9/chartex" xmlns:cx4="http://schemas.microsoft.com/office/drawing/2016/5/10/chartex" xmlns:cx5="http://schemas.microsoft.com/office/drawing/2016/5/11/chartex" xmlns:cx6="http://schemas.microsoft.com/office/drawing/2016/5/12/chartex" xmlns:cx7="http://schemas.microsoft.com/office/drawing/2016/5/13/chartex" xmlns:cx8="http://schemas.microsoft.com/office/drawing/2016/5/14/chartex" xmlns:mc="http://schemas.openxmlformats.org/markup-compatibility/2006" xmlns:aink="http://schemas.microsoft.com/office/drawing/2016/ink" xmlns:am3d="http://schemas.microsoft.com/office/drawing/2017/model3d" xmlns:o="urn:schemas-microsoft-com:office:office" xmlns:r="http://schemas.openxmlformats.org/officeDocument/2006/relationships" xmlns:m="http://schemas.openxmlformats.org/officeDocument/2006/math" xmlns:v="urn:schemas-microsoft-com:vml" xmlns:wp14="http://schemas.microsoft.com/office/word/2010/wordprocessingDrawing" xmlns:wp="http://schemas.openxmlformats.org/drawingml/2006/wordprocessingDrawing" xmlns:w10="urn:schemas-microsoft-com:office:word" xmlns:w="http://schemas.openxmlformats.org/wordprocessingml/2006/main" xmlns:w14="http://schemas.microsoft.com/office/word/2010/wordml" xmlns:w15="http://schemas.microsoft.com/office/word/2012/wordml" xmlns:w16cex="http://schemas.microsoft.com/office/word/2018/wordml/cex" xmlns:w16cid="http://schemas.microsoft.com/office/word/2016/wordml/cid" xmlns:w16="http://schemas.microsoft.com/office/word/2018/wordml" xmlns:w16sdtdh="http://schemas.microsoft.com/office/word/2020/wordml/sdtdatahash" xmlns:w16se="http://schemas.microsoft.com/office/word/2015/wordml/symex" xmlns:wpg="http://schemas.microsoft.com/office/word/2010/wordprocessingGroup" xmlns:wpi="http://schemas.microsoft.com/office/word/2010/wordprocessingInk" xmlns:wne="http://schemas.microsoft.com/office/word/2006/wordml" xmlns:wps="http://schemas.microsoft.com/office/word/2010/wordprocessingShape" mc:Ignorable="w14 w15 w16se w16cid w16 w16cex w16sdtdh wp14">
   <w:endnote w:type="separator" w:id="-1">
     <w:p>
       <w:r>
@@ -3937,7 +4432,7 @@
 </file>
 
 <file path=word/footer1.xml><?xml version="1.0" encoding="utf-8"?>
-<w:ftr xmlns:wpc="http://schemas.microsoft.com/office/word/2010/wordprocessingCanvas" xmlns:cx="http://schemas.microsoft.com/office/drawing/2014/chartex" xmlns:cx1="http://schemas.microsoft.com/office/drawing/2015/9/8/chartex" xmlns:mc="http://schemas.openxmlformats.org/markup-compatibility/2006" xmlns:o="urn:schemas-microsoft-com:office:office" xmlns:r="http://schemas.openxmlformats.org/officeDocument/2006/relationships" xmlns:m="http://schemas.openxmlformats.org/officeDocument/2006/math" xmlns:v="urn:schemas-microsoft-com:vml" xmlns:wp14="http://schemas.microsoft.com/office/word/2010/wordprocessingDrawing" xmlns:wp="http://schemas.openxmlformats.org/drawingml/2006/wordprocessingDrawing" xmlns:w10="urn:schemas-microsoft-com:office:word" xmlns:w="http://schemas.openxmlformats.org/wordprocessingml/2006/main" xmlns:w14="http://schemas.microsoft.com/office/word/2010/wordml" xmlns:w15="http://schemas.microsoft.com/office/word/2012/wordml" xmlns:w16se="http://schemas.microsoft.com/office/word/2015/wordml/symex" xmlns:wpg="http://schemas.microsoft.com/office/word/2010/wordprocessingGroup" xmlns:wpi="http://schemas.microsoft.com/office/word/2010/wordprocessingInk" xmlns:wne="http://schemas.microsoft.com/office/word/2006/wordml" xmlns:wps="http://schemas.microsoft.com/office/word/2010/wordprocessingShape" mc:Ignorable="w14 w15 w16se wp14">
+<w:ftr xmlns:wpc="http://schemas.microsoft.com/office/word/2010/wordprocessingCanvas" xmlns:cx="http://schemas.microsoft.com/office/drawing/2014/chartex" xmlns:cx1="http://schemas.microsoft.com/office/drawing/2015/9/8/chartex" xmlns:cx2="http://schemas.microsoft.com/office/drawing/2015/10/21/chartex" xmlns:cx3="http://schemas.microsoft.com/office/drawing/2016/5/9/chartex" xmlns:cx4="http://schemas.microsoft.com/office/drawing/2016/5/10/chartex" xmlns:cx5="http://schemas.microsoft.com/office/drawing/2016/5/11/chartex" xmlns:cx6="http://schemas.microsoft.com/office/drawing/2016/5/12/chartex" xmlns:cx7="http://schemas.microsoft.com/office/drawing/2016/5/13/chartex" xmlns:cx8="http://schemas.microsoft.com/office/drawing/2016/5/14/chartex" xmlns:mc="http://schemas.openxmlformats.org/markup-compatibility/2006" xmlns:aink="http://schemas.microsoft.com/office/drawing/2016/ink" xmlns:am3d="http://schemas.microsoft.com/office/drawing/2017/model3d" xmlns:o="urn:schemas-microsoft-com:office:office" xmlns:r="http://schemas.openxmlformats.org/officeDocument/2006/relationships" xmlns:m="http://schemas.openxmlformats.org/officeDocument/2006/math" xmlns:v="urn:schemas-microsoft-com:vml" xmlns:wp14="http://schemas.microsoft.com/office/word/2010/wordprocessingDrawing" xmlns:wp="http://schemas.openxmlformats.org/drawingml/2006/wordprocessingDrawing" xmlns:w10="urn:schemas-microsoft-com:office:word" xmlns:w="http://schemas.openxmlformats.org/wordprocessingml/2006/main" xmlns:w14="http://schemas.microsoft.com/office/word/2010/wordml" xmlns:w15="http://schemas.microsoft.com/office/word/2012/wordml" xmlns:w16cex="http://schemas.microsoft.com/office/word/2018/wordml/cex" xmlns:w16cid="http://schemas.microsoft.com/office/word/2016/wordml/cid" xmlns:w16="http://schemas.microsoft.com/office/word/2018/wordml" xmlns:w16sdtdh="http://schemas.microsoft.com/office/word/2020/wordml/sdtdatahash" xmlns:w16se="http://schemas.microsoft.com/office/word/2015/wordml/symex" xmlns:wpg="http://schemas.microsoft.com/office/word/2010/wordprocessingGroup" xmlns:wpi="http://schemas.microsoft.com/office/word/2010/wordprocessingInk" xmlns:wne="http://schemas.microsoft.com/office/word/2006/wordml" xmlns:wps="http://schemas.microsoft.com/office/word/2010/wordprocessingShape" mc:Ignorable="w14 w15 w16se w16cid w16 w16cex w16sdtdh wp14">
   <w:sdt>
     <w:sdtPr>
       <w:id w:val="439261433"/>
@@ -3983,7 +4478,7 @@
 </file>
 
 <file path=word/footnotes.xml><?xml version="1.0" encoding="utf-8"?>
-<w:footnotes xmlns:wpc="http://schemas.microsoft.com/office/word/2010/wordprocessingCanvas" xmlns:cx="http://schemas.microsoft.com/office/drawing/2014/chartex" xmlns:cx1="http://schemas.microsoft.com/office/drawing/2015/9/8/chartex" xmlns:mc="http://schemas.openxmlformats.org/markup-compatibility/2006" xmlns:o="urn:schemas-microsoft-com:office:office" xmlns:r="http://schemas.openxmlformats.org/officeDocument/2006/relationships" xmlns:m="http://schemas.openxmlformats.org/officeDocument/2006/math" xmlns:v="urn:schemas-microsoft-com:vml" xmlns:wp14="http://schemas.microsoft.com/office/word/2010/wordprocessingDrawing" xmlns:wp="http://schemas.openxmlformats.org/drawingml/2006/wordprocessingDrawing" xmlns:w10="urn:schemas-microsoft-com:office:word" xmlns:w="http://schemas.openxmlformats.org/wordprocessingml/2006/main" xmlns:w14="http://schemas.microsoft.com/office/word/2010/wordml" xmlns:w15="http://schemas.microsoft.com/office/word/2012/wordml" xmlns:w16se="http://schemas.microsoft.com/office/word/2015/wordml/symex" xmlns:wpg="http://schemas.microsoft.com/office/word/2010/wordprocessingGroup" xmlns:wpi="http://schemas.microsoft.com/office/word/2010/wordprocessingInk" xmlns:wne="http://schemas.microsoft.com/office/word/2006/wordml" xmlns:wps="http://schemas.microsoft.com/office/word/2010/wordprocessingShape" mc:Ignorable="w14 w15 w16se wp14">
+<w:footnotes xmlns:wpc="http://schemas.microsoft.com/office/word/2010/wordprocessingCanvas" xmlns:cx="http://schemas.microsoft.com/office/drawing/2014/chartex" xmlns:cx1="http://schemas.microsoft.com/office/drawing/2015/9/8/chartex" xmlns:cx2="http://schemas.microsoft.com/office/drawing/2015/10/21/chartex" xmlns:cx3="http://schemas.microsoft.com/office/drawing/2016/5/9/chartex" xmlns:cx4="http://schemas.microsoft.com/office/drawing/2016/5/10/chartex" xmlns:cx5="http://schemas.microsoft.com/office/drawing/2016/5/11/chartex" xmlns:cx6="http://schemas.microsoft.com/office/drawing/2016/5/12/chartex" xmlns:cx7="http://schemas.microsoft.com/office/drawing/2016/5/13/chartex" xmlns:cx8="http://schemas.microsoft.com/office/drawing/2016/5/14/chartex" xmlns:mc="http://schemas.openxmlformats.org/markup-compatibility/2006" xmlns:aink="http://schemas.microsoft.com/office/drawing/2016/ink" xmlns:am3d="http://schemas.microsoft.com/office/drawing/2017/model3d" xmlns:o="urn:schemas-microsoft-com:office:office" xmlns:r="http://schemas.openxmlformats.org/officeDocument/2006/relationships" xmlns:m="http://schemas.openxmlformats.org/officeDocument/2006/math" xmlns:v="urn:schemas-microsoft-com:vml" xmlns:wp14="http://schemas.microsoft.com/office/word/2010/wordprocessingDrawing" xmlns:wp="http://schemas.openxmlformats.org/drawingml/2006/wordprocessingDrawing" xmlns:w10="urn:schemas-microsoft-com:office:word" xmlns:w="http://schemas.openxmlformats.org/wordprocessingml/2006/main" xmlns:w14="http://schemas.microsoft.com/office/word/2010/wordml" xmlns:w15="http://schemas.microsoft.com/office/word/2012/wordml" xmlns:w16cex="http://schemas.microsoft.com/office/word/2018/wordml/cex" xmlns:w16cid="http://schemas.microsoft.com/office/word/2016/wordml/cid" xmlns:w16="http://schemas.microsoft.com/office/word/2018/wordml" xmlns:w16sdtdh="http://schemas.microsoft.com/office/word/2020/wordml/sdtdatahash" xmlns:w16se="http://schemas.microsoft.com/office/word/2015/wordml/symex" xmlns:wpg="http://schemas.microsoft.com/office/word/2010/wordprocessingGroup" xmlns:wpi="http://schemas.microsoft.com/office/word/2010/wordprocessingInk" xmlns:wne="http://schemas.microsoft.com/office/word/2006/wordml" xmlns:wps="http://schemas.microsoft.com/office/word/2010/wordprocessingShape" mc:Ignorable="w14 w15 w16se w16cid w16 w16cex w16sdtdh wp14">
   <w:footnote w:type="separator" w:id="-1">
     <w:p>
       <w:r>
@@ -4002,7 +4497,7 @@
 </file>
 
 <file path=word/numbering.xml><?xml version="1.0" encoding="utf-8"?>
-<w:numbering xmlns:wpc="http://schemas.microsoft.com/office/word/2010/wordprocessingCanvas" xmlns:cx="http://schemas.microsoft.com/office/drawing/2014/chartex" xmlns:cx1="http://schemas.microsoft.com/office/drawing/2015/9/8/chartex" xmlns:mc="http://schemas.openxmlformats.org/markup-compatibility/2006" xmlns:o="urn:schemas-microsoft-com:office:office" xmlns:r="http://schemas.openxmlformats.org/officeDocument/2006/relationships" xmlns:m="http://schemas.openxmlformats.org/officeDocument/2006/math" xmlns:v="urn:schemas-microsoft-com:vml" xmlns:wp14="http://schemas.microsoft.com/office/word/2010/wordprocessingDrawing" xmlns:wp="http://schemas.openxmlformats.org/drawingml/2006/wordprocessingDrawing" xmlns:w10="urn:schemas-microsoft-com:office:word" xmlns:w="http://schemas.openxmlformats.org/wordprocessingml/2006/main" xmlns:w14="http://schemas.microsoft.com/office/word/2010/wordml" xmlns:w15="http://schemas.microsoft.com/office/word/2012/wordml" xmlns:w16se="http://schemas.microsoft.com/office/word/2015/wordml/symex" xmlns:wpg="http://schemas.microsoft.com/office/word/2010/wordprocessingGroup" xmlns:wpi="http://schemas.microsoft.com/office/word/2010/wordprocessingInk" xmlns:wne="http://schemas.microsoft.com/office/word/2006/wordml" xmlns:wps="http://schemas.microsoft.com/office/word/2010/wordprocessingShape" mc:Ignorable="w14 w15 w16se wp14">
+<w:numbering xmlns:wpc="http://schemas.microsoft.com/office/word/2010/wordprocessingCanvas" xmlns:cx="http://schemas.microsoft.com/office/drawing/2014/chartex" xmlns:cx1="http://schemas.microsoft.com/office/drawing/2015/9/8/chartex" xmlns:cx2="http://schemas.microsoft.com/office/drawing/2015/10/21/chartex" xmlns:cx3="http://schemas.microsoft.com/office/drawing/2016/5/9/chartex" xmlns:cx4="http://schemas.microsoft.com/office/drawing/2016/5/10/chartex" xmlns:cx5="http://schemas.microsoft.com/office/drawing/2016/5/11/chartex" xmlns:cx6="http://schemas.microsoft.com/office/drawing/2016/5/12/chartex" xmlns:cx7="http://schemas.microsoft.com/office/drawing/2016/5/13/chartex" xmlns:cx8="http://schemas.microsoft.com/office/drawing/2016/5/14/chartex" xmlns:mc="http://schemas.openxmlformats.org/markup-compatibility/2006" xmlns:aink="http://schemas.microsoft.com/office/drawing/2016/ink" xmlns:am3d="http://schemas.microsoft.com/office/drawing/2017/model3d" xmlns:o="urn:schemas-microsoft-com:office:office" xmlns:r="http://schemas.openxmlformats.org/officeDocument/2006/relationships" xmlns:m="http://schemas.openxmlformats.org/officeDocument/2006/math" xmlns:v="urn:schemas-microsoft-com:vml" xmlns:wp14="http://schemas.microsoft.com/office/word/2010/wordprocessingDrawing" xmlns:wp="http://schemas.openxmlformats.org/drawingml/2006/wordprocessingDrawing" xmlns:w10="urn:schemas-microsoft-com:office:word" xmlns:w="http://schemas.openxmlformats.org/wordprocessingml/2006/main" xmlns:w14="http://schemas.microsoft.com/office/word/2010/wordml" xmlns:w15="http://schemas.microsoft.com/office/word/2012/wordml" xmlns:w16cex="http://schemas.microsoft.com/office/word/2018/wordml/cex" xmlns:w16cid="http://schemas.microsoft.com/office/word/2016/wordml/cid" xmlns:w16="http://schemas.microsoft.com/office/word/2018/wordml" xmlns:w16sdtdh="http://schemas.microsoft.com/office/word/2020/wordml/sdtdatahash" xmlns:w16se="http://schemas.microsoft.com/office/word/2015/wordml/symex" xmlns:wpg="http://schemas.microsoft.com/office/word/2010/wordprocessingGroup" xmlns:wpi="http://schemas.microsoft.com/office/word/2010/wordprocessingInk" xmlns:wne="http://schemas.microsoft.com/office/word/2006/wordml" xmlns:wps="http://schemas.microsoft.com/office/word/2010/wordprocessingShape" mc:Ignorable="w14 w15 w16se w16cid w16 w16cex w16sdtdh wp14">
   <w:abstractNum w:abstractNumId="0" w15:restartNumberingAfterBreak="0">
     <w:nsid w:val="FFFFFF89"/>
     <w:multiLevelType w:val="singleLevel"/>
@@ -4061,7 +4556,7 @@
 </file>
 
 <file path=word/styles.xml><?xml version="1.0" encoding="utf-8"?>
-<w:styles xmlns:mc="http://schemas.openxmlformats.org/markup-compatibility/2006" xmlns:r="http://schemas.openxmlformats.org/officeDocument/2006/relationships" xmlns:w="http://schemas.openxmlformats.org/wordprocessingml/2006/main" xmlns:w14="http://schemas.microsoft.com/office/word/2010/wordml" xmlns:w15="http://schemas.microsoft.com/office/word/2012/wordml" xmlns:w16se="http://schemas.microsoft.com/office/word/2015/wordml/symex" mc:Ignorable="w14 w15 w16se">
+<w:styles xmlns:mc="http://schemas.openxmlformats.org/markup-compatibility/2006" xmlns:r="http://schemas.openxmlformats.org/officeDocument/2006/relationships" xmlns:w="http://schemas.openxmlformats.org/wordprocessingml/2006/main" xmlns:w14="http://schemas.microsoft.com/office/word/2010/wordml" xmlns:w15="http://schemas.microsoft.com/office/word/2012/wordml" xmlns:w16cex="http://schemas.microsoft.com/office/word/2018/wordml/cex" xmlns:w16cid="http://schemas.microsoft.com/office/word/2016/wordml/cid" xmlns:w16="http://schemas.microsoft.com/office/word/2018/wordml" xmlns:w16sdtdh="http://schemas.microsoft.com/office/word/2020/wordml/sdtdatahash" xmlns:w16se="http://schemas.microsoft.com/office/word/2015/wordml/symex" mc:Ignorable="w14 w15 w16se w16cid w16 w16cex w16sdtdh">
   <w:docDefaults>
     <w:rPrDefault>
       <w:rPr>
@@ -4077,7 +4572,7 @@
       </w:pPr>
     </w:pPrDefault>
   </w:docDefaults>
-  <w:latentStyles w:defLockedState="0" w:defUIPriority="99" w:defSemiHidden="0" w:defUnhideWhenUsed="0" w:defQFormat="0" w:count="371">
+  <w:latentStyles w:defLockedState="0" w:defUIPriority="99" w:defSemiHidden="0" w:defUnhideWhenUsed="0" w:defQFormat="0" w:count="376">
     <w:lsdException w:name="Normal" w:uiPriority="0" w:qFormat="1"/>
     <w:lsdException w:name="heading 1" w:uiPriority="9" w:qFormat="1"/>
     <w:lsdException w:name="heading 2" w:semiHidden="1" w:uiPriority="9" w:unhideWhenUsed="1" w:qFormat="1"/>
@@ -4183,7 +4678,6 @@
     <w:lsdException w:name="HTML Sample" w:semiHidden="1" w:unhideWhenUsed="1"/>
     <w:lsdException w:name="HTML Typewriter" w:semiHidden="1" w:unhideWhenUsed="1"/>
     <w:lsdException w:name="HTML Variable" w:semiHidden="1" w:unhideWhenUsed="1"/>
-    <w:lsdException w:name="Normal Table" w:semiHidden="1" w:unhideWhenUsed="1"/>
     <w:lsdException w:name="annotation subject" w:semiHidden="1" w:unhideWhenUsed="1"/>
     <w:lsdException w:name="No List" w:semiHidden="1" w:unhideWhenUsed="1"/>
     <w:lsdException w:name="Outline List 1" w:semiHidden="1" w:unhideWhenUsed="1"/>
@@ -4226,11 +4720,8 @@
     <w:lsdException w:name="Table Contemporary" w:semiHidden="1" w:unhideWhenUsed="1"/>
     <w:lsdException w:name="Table Elegant" w:semiHidden="1" w:unhideWhenUsed="1"/>
     <w:lsdException w:name="Table Professional" w:semiHidden="1" w:unhideWhenUsed="1"/>
-    <w:lsdException w:name="Table Subtle 1" w:semiHidden="1" w:unhideWhenUsed="1"/>
     <w:lsdException w:name="Table Subtle 2" w:semiHidden="1" w:unhideWhenUsed="1"/>
     <w:lsdException w:name="Table Web 1" w:semiHidden="1" w:unhideWhenUsed="1"/>
-    <w:lsdException w:name="Table Web 2" w:semiHidden="1" w:unhideWhenUsed="1"/>
-    <w:lsdException w:name="Table Web 3" w:semiHidden="1" w:unhideWhenUsed="1"/>
     <w:lsdException w:name="Balloon Text" w:semiHidden="1" w:unhideWhenUsed="1"/>
     <w:lsdException w:name="Table Grid" w:uiPriority="59"/>
     <w:lsdException w:name="Table Theme" w:semiHidden="1" w:unhideWhenUsed="1"/>
@@ -4449,6 +4940,11 @@
     <w:lsdException w:name="List Table 5 Dark Accent 6" w:uiPriority="50"/>
     <w:lsdException w:name="List Table 6 Colorful Accent 6" w:uiPriority="51"/>
     <w:lsdException w:name="List Table 7 Colorful Accent 6" w:uiPriority="52"/>
+    <w:lsdException w:name="Mention" w:semiHidden="1" w:unhideWhenUsed="1"/>
+    <w:lsdException w:name="Smart Hyperlink" w:semiHidden="1" w:unhideWhenUsed="1"/>
+    <w:lsdException w:name="Hashtag" w:semiHidden="1" w:unhideWhenUsed="1"/>
+    <w:lsdException w:name="Unresolved Mention" w:semiHidden="1" w:unhideWhenUsed="1"/>
+    <w:lsdException w:name="Smart Link" w:semiHidden="1" w:unhideWhenUsed="1"/>
   </w:latentStyles>
   <w:style w:type="paragraph" w:default="1" w:styleId="Normal">
     <w:name w:val="Normal"/>

</xml_diff>